<commit_message>
Hashing implements password file, test plan, fixes bug in QueueType copy constructor
</commit_message>
<xml_diff>
--- a/Hashing/Hashing Test Plan and Cover Sheet.docx
+++ b/Hashing/Hashing Test Plan and Cover Sheet.docx
@@ -1025,14 +1025,52 @@
       </w:r>
     </w:p>
     <w:p>
+      <w:r>
+        <w:t>Create initial admin</w:t>
+      </w:r>
+      <w:r>
+        <w:t xml:space="preserve"> user</w:t>
+      </w:r>
+      <w:r>
+        <w:tab/>
+        <w:t xml:space="preserve"> </w:t>
+      </w:r>
+      <w:r>
+        <w:tab/>
+      </w:r>
+      <w:r>
+        <w:t>admin address,</w:t>
+      </w:r>
+    </w:p>
+    <w:p>
+      <w:pPr>
+        <w:ind w:left="2880" w:firstLine="720"/>
+      </w:pPr>
+      <w:proofErr w:type="gramStart"/>
+      <w:r>
+        <w:t>admin</w:t>
+      </w:r>
+      <w:proofErr w:type="gramEnd"/>
+      <w:r>
+        <w:t xml:space="preserve"> password</w:t>
+      </w:r>
+      <w:r>
+        <w:tab/>
+      </w:r>
+      <w:r>
+        <w:tab/>
+        <w:t>Admin account created</w:t>
+      </w:r>
+      <w:r>
+        <w:tab/>
+      </w:r>
+    </w:p>
+    <w:p>
+      <w:pPr>
+        <w:ind w:left="2880" w:firstLine="720"/>
+      </w:pPr>
       <w:bookmarkStart w:id="0" w:name="_GoBack"/>
       <w:bookmarkEnd w:id="0"/>
-      <w:r>
-        <w:t>Create initial admin</w:t>
-      </w:r>
-      <w:r>
-        <w:t xml:space="preserve"> user</w:t>
-      </w:r>
     </w:p>
     <w:p>
       <w:r>

</xml_diff>

<commit_message>
Hashing implements quadratic probing and comparison tests
</commit_message>
<xml_diff>
--- a/Hashing/Hashing Test Plan and Cover Sheet.docx
+++ b/Hashing/Hashing Test Plan and Cover Sheet.docx
@@ -1039,7 +1039,10 @@
         <w:tab/>
       </w:r>
       <w:r>
-        <w:t>admin address,</w:t>
+        <w:t>address: Peter@gmail.com</w:t>
+      </w:r>
+      <w:r>
+        <w:t>,</w:t>
       </w:r>
     </w:p>
     <w:p>
@@ -1048,17 +1051,25 @@
       </w:pPr>
       <w:proofErr w:type="gramStart"/>
       <w:r>
-        <w:t>admin</w:t>
+        <w:t>p</w:t>
+      </w:r>
+      <w:r>
+        <w:t>assword</w:t>
       </w:r>
       <w:proofErr w:type="gramEnd"/>
       <w:r>
-        <w:t xml:space="preserve"> password</w:t>
-      </w:r>
-      <w:r>
-        <w:tab/>
-      </w:r>
-      <w:r>
-        <w:tab/>
+        <w:t>: Japan1</w:t>
+      </w:r>
+      <w:r>
+        <w:tab/>
+      </w:r>
+      <w:r>
+        <w:tab/>
+      </w:r>
+      <w:r>
+        <w:tab/>
+      </w:r>
+      <w:r>
         <w:t>Admin account created</w:t>
       </w:r>
       <w:r>
@@ -1069,22 +1080,188 @@
       <w:pPr>
         <w:ind w:left="2880" w:firstLine="720"/>
       </w:pPr>
+    </w:p>
+    <w:p>
+      <w:r>
+        <w:t xml:space="preserve">Logging in – user does not </w:t>
+      </w:r>
+      <w:proofErr w:type="gramStart"/>
+      <w:r>
+        <w:t>exist</w:t>
+      </w:r>
+      <w:proofErr w:type="gramEnd"/>
+      <w:r>
+        <w:tab/>
+      </w:r>
+      <w:r>
+        <w:tab/>
+        <w:t>address: foo@bar.com</w:t>
+      </w:r>
+    </w:p>
+    <w:p>
+      <w:r>
+        <w:tab/>
+      </w:r>
+      <w:r>
+        <w:tab/>
+      </w:r>
+      <w:r>
+        <w:tab/>
+      </w:r>
+      <w:r>
+        <w:tab/>
+      </w:r>
+      <w:r>
+        <w:tab/>
+      </w:r>
+      <w:proofErr w:type="gramStart"/>
+      <w:r>
+        <w:t>password</w:t>
+      </w:r>
+      <w:proofErr w:type="gramEnd"/>
+      <w:r>
+        <w:t xml:space="preserve">: </w:t>
+      </w:r>
+      <w:proofErr w:type="spellStart"/>
+      <w:r>
+        <w:t>baz</w:t>
+      </w:r>
+      <w:proofErr w:type="spellEnd"/>
+      <w:r>
+        <w:tab/>
+      </w:r>
+      <w:r>
+        <w:tab/>
+      </w:r>
+      <w:r>
+        <w:t xml:space="preserve">           </w:t>
+      </w:r>
+      <w:r>
+        <w:t>Incorrect username and password</w:t>
+      </w:r>
+    </w:p>
+    <w:p/>
+    <w:p>
+      <w:r>
+        <w:t>Logging in – admin user</w:t>
+      </w:r>
+      <w:r>
+        <w:t xml:space="preserve"> –valid password</w:t>
+      </w:r>
+      <w:r>
+        <w:tab/>
+      </w:r>
+      <w:r>
+        <w:tab/>
+        <w:t>address: Peter@gmail.com,</w:t>
+      </w:r>
+    </w:p>
+    <w:p>
+      <w:r>
+        <w:tab/>
+      </w:r>
+      <w:r>
+        <w:tab/>
+      </w:r>
+      <w:r>
+        <w:tab/>
+      </w:r>
+      <w:r>
+        <w:tab/>
+      </w:r>
+      <w:r>
+        <w:tab/>
+      </w:r>
+      <w:r>
+        <w:tab/>
+      </w:r>
+      <w:proofErr w:type="gramStart"/>
+      <w:r>
+        <w:t>p</w:t>
+      </w:r>
+      <w:r>
+        <w:t>assword</w:t>
+      </w:r>
+      <w:proofErr w:type="gramEnd"/>
+      <w:r>
+        <w:t>: japan1</w:t>
+      </w:r>
+      <w:r>
+        <w:tab/>
+      </w:r>
+      <w:r>
+        <w:t xml:space="preserve">                 </w:t>
+      </w:r>
+      <w:r>
+        <w:t>Welcome back admin!</w:t>
+      </w:r>
+    </w:p>
+    <w:p>
       <w:bookmarkStart w:id="0" w:name="_GoBack"/>
       <w:bookmarkEnd w:id="0"/>
     </w:p>
     <w:p>
       <w:r>
-        <w:t xml:space="preserve">Logging in – user </w:t>
-      </w:r>
-      <w:r>
-        <w:t>does not exist</w:t>
-      </w:r>
-    </w:p>
-    <w:p>
-      <w:r>
-        <w:t>Logging in – admin user</w:t>
-      </w:r>
-    </w:p>
+        <w:t>Logging in – admin user –</w:t>
+      </w:r>
+      <w:r>
+        <w:t>in</w:t>
+      </w:r>
+      <w:r>
+        <w:t>valid password</w:t>
+      </w:r>
+      <w:r>
+        <w:tab/>
+        <w:t>address: Peter@gmail.com</w:t>
+      </w:r>
+    </w:p>
+    <w:p>
+      <w:r>
+        <w:tab/>
+      </w:r>
+      <w:r>
+        <w:tab/>
+      </w:r>
+      <w:r>
+        <w:tab/>
+      </w:r>
+      <w:r>
+        <w:tab/>
+      </w:r>
+      <w:r>
+        <w:tab/>
+      </w:r>
+      <w:r>
+        <w:tab/>
+      </w:r>
+      <w:proofErr w:type="gramStart"/>
+      <w:r>
+        <w:t>p</w:t>
+      </w:r>
+      <w:r>
+        <w:t>assword</w:t>
+      </w:r>
+      <w:proofErr w:type="gramEnd"/>
+      <w:r>
+        <w:t xml:space="preserve">: </w:t>
+      </w:r>
+      <w:proofErr w:type="spellStart"/>
+      <w:r>
+        <w:t>baz</w:t>
+      </w:r>
+      <w:proofErr w:type="spellEnd"/>
+      <w:r>
+        <w:tab/>
+        <w:t xml:space="preserve"> </w:t>
+      </w:r>
+      <w:r>
+        <w:t xml:space="preserve">          </w:t>
+      </w:r>
+      <w:r>
+        <w:t>Incorrect username and password</w:t>
+      </w:r>
+    </w:p>
+    <w:p/>
     <w:p>
       <w:r>
         <w:t>Add new user – non existing</w:t>
@@ -1102,10 +1279,7 @@
     </w:p>
     <w:p>
       <w:r>
-        <w:t>Delete existing user</w:t>
-      </w:r>
-      <w:r>
-        <w:t xml:space="preserve"> - existing</w:t>
+        <w:t>Delete existing user - existing</w:t>
       </w:r>
     </w:p>
     <w:p>
@@ -1136,48 +1310,306 @@
     </w:p>
     <w:p>
       <w:r>
-        <w:t xml:space="preserve">Change password – </w:t>
-      </w:r>
-      <w:r>
-        <w:t xml:space="preserve">old </w:t>
-      </w:r>
-      <w:r>
-        <w:t>password matches</w:t>
-      </w:r>
-    </w:p>
-    <w:p>
-      <w:r>
-        <w:t xml:space="preserve">Change password – old password </w:t>
-      </w:r>
-      <w:r>
-        <w:t>does not match</w:t>
-      </w:r>
-    </w:p>
-    <w:p>
-      <w:r>
-        <w:t xml:space="preserve">Change password – </w:t>
-      </w:r>
+        <w:t>Change password – old password matches</w:t>
+      </w:r>
+      <w:r>
+        <w:tab/>
+        <w:t>old password: Japan1</w:t>
+      </w:r>
+    </w:p>
+    <w:p>
+      <w:r>
+        <w:tab/>
+      </w:r>
+      <w:r>
+        <w:tab/>
+      </w:r>
+      <w:r>
+        <w:tab/>
+      </w:r>
+      <w:r>
+        <w:tab/>
+      </w:r>
+      <w:r>
+        <w:tab/>
+      </w:r>
+      <w:r>
+        <w:tab/>
+      </w:r>
+      <w:proofErr w:type="gramStart"/>
+      <w:r>
+        <w:t>new</w:t>
+      </w:r>
+      <w:proofErr w:type="gramEnd"/>
+      <w:r>
+        <w:t xml:space="preserve"> password: Japan2</w:t>
+      </w:r>
+    </w:p>
+    <w:p>
+      <w:r>
+        <w:tab/>
+      </w:r>
+      <w:r>
+        <w:tab/>
+      </w:r>
+      <w:r>
+        <w:tab/>
+      </w:r>
+      <w:r>
+        <w:tab/>
+      </w:r>
+      <w:r>
+        <w:tab/>
+      </w:r>
+      <w:r>
+        <w:tab/>
+      </w:r>
+      <w:proofErr w:type="gramStart"/>
       <w:r>
         <w:t>confirmation</w:t>
       </w:r>
-      <w:r>
-        <w:t xml:space="preserve"> matches</w:t>
-      </w:r>
-    </w:p>
-    <w:p>
-      <w:r>
-        <w:t xml:space="preserve">Change password – </w:t>
-      </w:r>
-      <w:r>
-        <w:t>confirmation does not</w:t>
+      <w:proofErr w:type="gramEnd"/>
+      <w:r>
+        <w:t>: Japan2</w:t>
+      </w:r>
+      <w:r>
+        <w:tab/>
+        <w:t>Password has been changed</w:t>
+      </w:r>
+    </w:p>
+    <w:p/>
+    <w:p>
+      <w:r>
+        <w:t>Change password – old password does not match</w:t>
+      </w:r>
+      <w:r>
+        <w:t xml:space="preserve">    old password: Japan3</w:t>
+      </w:r>
+    </w:p>
+    <w:p>
+      <w:r>
+        <w:lastRenderedPageBreak/>
+        <w:tab/>
+      </w:r>
+      <w:r>
+        <w:tab/>
+      </w:r>
+      <w:r>
+        <w:tab/>
+      </w:r>
+      <w:r>
+        <w:tab/>
+      </w:r>
+      <w:r>
+        <w:tab/>
+      </w:r>
+      <w:r>
+        <w:tab/>
+      </w:r>
+      <w:proofErr w:type="gramStart"/>
+      <w:r>
+        <w:t>new</w:t>
+      </w:r>
+      <w:proofErr w:type="gramEnd"/>
+      <w:r>
+        <w:t xml:space="preserve"> password: Japan2</w:t>
+      </w:r>
+    </w:p>
+    <w:p>
+      <w:r>
+        <w:tab/>
+      </w:r>
+      <w:r>
+        <w:tab/>
+        <w:t xml:space="preserve">   </w:t>
+      </w:r>
+      <w:r>
+        <w:tab/>
+      </w:r>
+      <w:r>
+        <w:tab/>
+      </w:r>
+      <w:proofErr w:type="gramStart"/>
+      <w:r>
+        <w:t>confirmation</w:t>
+      </w:r>
+      <w:proofErr w:type="gramEnd"/>
+      <w:r>
+        <w:t>: Japan2</w:t>
+      </w:r>
+      <w:r>
+        <w:tab/>
+        <w:t>Old password incorrect. Password not changed.</w:t>
+      </w:r>
+    </w:p>
+    <w:p/>
+    <w:p>
+      <w:r>
+        <w:t>Change password – confirmation matches</w:t>
+      </w:r>
+      <w:r>
+        <w:tab/>
+      </w:r>
+      <w:r>
+        <w:t>old password: Japan1</w:t>
+      </w:r>
+    </w:p>
+    <w:p>
+      <w:r>
+        <w:tab/>
+      </w:r>
+      <w:r>
+        <w:tab/>
+      </w:r>
+      <w:r>
+        <w:tab/>
+      </w:r>
+      <w:r>
+        <w:tab/>
+      </w:r>
+      <w:r>
+        <w:tab/>
+      </w:r>
+      <w:r>
+        <w:tab/>
+      </w:r>
+      <w:proofErr w:type="gramStart"/>
+      <w:r>
+        <w:t>new</w:t>
+      </w:r>
+      <w:proofErr w:type="gramEnd"/>
+      <w:r>
+        <w:t xml:space="preserve"> password: Japan2</w:t>
+      </w:r>
+    </w:p>
+    <w:p>
+      <w:r>
+        <w:tab/>
+      </w:r>
+      <w:r>
+        <w:tab/>
+      </w:r>
+      <w:r>
+        <w:tab/>
+      </w:r>
+      <w:r>
+        <w:tab/>
+      </w:r>
+      <w:r>
+        <w:tab/>
+      </w:r>
+      <w:r>
+        <w:tab/>
+      </w:r>
+      <w:proofErr w:type="gramStart"/>
+      <w:r>
+        <w:t>confirmation</w:t>
+      </w:r>
+      <w:proofErr w:type="gramEnd"/>
+      <w:r>
+        <w:t>: Japan2</w:t>
+      </w:r>
+      <w:r>
+        <w:tab/>
+      </w:r>
+      <w:r>
+        <w:t>Password has been changed</w:t>
+      </w:r>
+    </w:p>
+    <w:p/>
+    <w:p>
+      <w:r>
+        <w:t>Change password – confirmation does not match</w:t>
+      </w:r>
+      <w:r>
+        <w:tab/>
+      </w:r>
+      <w:r>
+        <w:t>old password: Japan1</w:t>
+      </w:r>
+    </w:p>
+    <w:p>
+      <w:r>
+        <w:tab/>
+      </w:r>
+      <w:r>
+        <w:tab/>
+      </w:r>
+      <w:r>
+        <w:tab/>
+      </w:r>
+      <w:r>
+        <w:tab/>
+      </w:r>
+      <w:r>
+        <w:tab/>
+      </w:r>
+      <w:r>
+        <w:tab/>
+      </w:r>
+      <w:proofErr w:type="gramStart"/>
+      <w:r>
+        <w:t>new</w:t>
+      </w:r>
+      <w:proofErr w:type="gramEnd"/>
+      <w:r>
+        <w:t xml:space="preserve"> password: Japan2</w:t>
+      </w:r>
+    </w:p>
+    <w:p>
+      <w:pPr>
+        <w:autoSpaceDE w:val="0"/>
+        <w:autoSpaceDN w:val="0"/>
+        <w:adjustRightInd w:val="0"/>
+        <w:spacing w:after="0" w:line="240" w:lineRule="auto"/>
+        <w:rPr>
+          <w:rFonts w:ascii="Consolas" w:hAnsi="Consolas" w:cs="Consolas"/>
+          <w:color w:val="EE0000"/>
+          <w:sz w:val="19"/>
+          <w:szCs w:val="19"/>
+        </w:rPr>
+      </w:pPr>
+      <w:r>
+        <w:tab/>
+      </w:r>
+      <w:r>
+        <w:tab/>
+      </w:r>
+      <w:r>
+        <w:tab/>
+      </w:r>
+      <w:r>
+        <w:tab/>
+      </w:r>
+      <w:r>
+        <w:tab/>
+      </w:r>
+      <w:r>
+        <w:tab/>
+      </w:r>
+      <w:proofErr w:type="gramStart"/>
+      <w:r>
+        <w:t>confirmation</w:t>
+      </w:r>
+      <w:proofErr w:type="gramEnd"/>
+      <w:r>
+        <w:t>: Japan2</w:t>
       </w:r>
       <w:r>
         <w:t xml:space="preserve"> </w:t>
       </w:r>
       <w:r>
-        <w:t>match</w:t>
-      </w:r>
-    </w:p>
+        <w:rPr>
+          <w:rFonts w:ascii="Consolas" w:hAnsi="Consolas" w:cs="Consolas"/>
+          <w:color w:val="EE0000"/>
+          <w:sz w:val="19"/>
+          <w:szCs w:val="19"/>
+        </w:rPr>
+        <w:t>"New password and confirmation do not match. Password not changed.</w:t>
+      </w:r>
+    </w:p>
+    <w:p/>
+    <w:p/>
     <w:p>
       <w:r>
         <w:t>*Forget password – user does not exist</w:t>

</xml_diff>

<commit_message>
Hashing Performance Test, fixes quadratic probing, user-interface
</commit_message>
<xml_diff>
--- a/Hashing/Hashing Test Plan and Cover Sheet.docx
+++ b/Hashing/Hashing Test Plan and Cover Sheet.docx
@@ -1070,6 +1070,9 @@
         <w:tab/>
       </w:r>
       <w:r>
+        <w:t xml:space="preserve"> </w:t>
+      </w:r>
+      <w:r>
         <w:t>Admin account created</w:t>
       </w:r>
       <w:r>
@@ -1196,19 +1199,10 @@
         <w:t>Welcome back admin!</w:t>
       </w:r>
     </w:p>
-    <w:p>
-      <w:bookmarkStart w:id="0" w:name="_GoBack"/>
-      <w:bookmarkEnd w:id="0"/>
-    </w:p>
-    <w:p>
-      <w:r>
-        <w:t>Logging in – admin user –</w:t>
-      </w:r>
-      <w:r>
-        <w:t>in</w:t>
-      </w:r>
-      <w:r>
-        <w:t>valid password</w:t>
+    <w:p/>
+    <w:p>
+      <w:r>
+        <w:t>Logging in – admin user –invalid password</w:t>
       </w:r>
       <w:r>
         <w:tab/>
@@ -1266,37 +1260,357 @@
       <w:r>
         <w:t>Add new user – non existing</w:t>
       </w:r>
-    </w:p>
+      <w:r>
+        <w:tab/>
+      </w:r>
+      <w:r>
+        <w:tab/>
+      </w:r>
+      <w:r>
+        <w:tab/>
+        <w:t>address: foo@bar.com</w:t>
+      </w:r>
+    </w:p>
+    <w:p>
+      <w:r>
+        <w:tab/>
+      </w:r>
+      <w:r>
+        <w:tab/>
+      </w:r>
+      <w:r>
+        <w:tab/>
+      </w:r>
+      <w:r>
+        <w:tab/>
+      </w:r>
+      <w:r>
+        <w:tab/>
+      </w:r>
+      <w:r>
+        <w:tab/>
+      </w:r>
+      <w:proofErr w:type="gramStart"/>
+      <w:r>
+        <w:t>password</w:t>
+      </w:r>
+      <w:proofErr w:type="gramEnd"/>
+      <w:r>
+        <w:t xml:space="preserve">: </w:t>
+      </w:r>
+      <w:proofErr w:type="spellStart"/>
+      <w:r>
+        <w:t>baz</w:t>
+      </w:r>
+      <w:proofErr w:type="spellEnd"/>
+      <w:r>
+        <w:tab/>
+        <w:t xml:space="preserve">          </w:t>
+      </w:r>
+      <w:r>
+        <w:tab/>
+      </w:r>
+      <w:r>
+        <w:tab/>
+        <w:t xml:space="preserve">     </w:t>
+      </w:r>
+      <w:r>
+        <w:t>User account created</w:t>
+      </w:r>
+    </w:p>
+    <w:p/>
     <w:p>
       <w:r>
         <w:t>Add new user – existing</w:t>
       </w:r>
-    </w:p>
+      <w:r>
+        <w:tab/>
+      </w:r>
+      <w:r>
+        <w:tab/>
+      </w:r>
+      <w:r>
+        <w:tab/>
+        <w:t>address: Peter@gmail.com</w:t>
+      </w:r>
+    </w:p>
+    <w:p>
+      <w:r>
+        <w:tab/>
+      </w:r>
+      <w:r>
+        <w:tab/>
+      </w:r>
+      <w:r>
+        <w:tab/>
+      </w:r>
+      <w:r>
+        <w:tab/>
+      </w:r>
+      <w:r>
+        <w:tab/>
+      </w:r>
+      <w:proofErr w:type="gramStart"/>
+      <w:r>
+        <w:t>password</w:t>
+      </w:r>
+      <w:proofErr w:type="gramEnd"/>
+      <w:r>
+        <w:t xml:space="preserve">: Japan1           </w:t>
+      </w:r>
+      <w:r>
+        <w:tab/>
+      </w:r>
+      <w:r>
+        <w:tab/>
+      </w:r>
+      <w:r>
+        <w:tab/>
+      </w:r>
+      <w:r>
+        <w:t xml:space="preserve">   </w:t>
+      </w:r>
+      <w:r>
+        <w:t>Account already exists</w:t>
+      </w:r>
+    </w:p>
+    <w:p/>
     <w:p>
       <w:r>
         <w:t>Delete existing user – non existing</w:t>
       </w:r>
-    </w:p>
-    <w:p>
-      <w:r>
-        <w:t>Delete existing user - existing</w:t>
+      <w:r>
+        <w:tab/>
+      </w:r>
+      <w:r>
+        <w:t>address: foo@bar.com</w:t>
+      </w:r>
+    </w:p>
+    <w:p>
+      <w:r>
+        <w:tab/>
+      </w:r>
+      <w:r>
+        <w:tab/>
+      </w:r>
+      <w:r>
+        <w:tab/>
+      </w:r>
+      <w:r>
+        <w:tab/>
+      </w:r>
+      <w:r>
+        <w:tab/>
+      </w:r>
+      <w:proofErr w:type="gramStart"/>
+      <w:r>
+        <w:t>a</w:t>
+      </w:r>
+      <w:r>
+        <w:t>dmin</w:t>
+      </w:r>
+      <w:proofErr w:type="gramEnd"/>
+      <w:r>
+        <w:t xml:space="preserve"> password: Japan1</w:t>
+      </w:r>
+      <w:r>
+        <w:tab/>
+      </w:r>
+      <w:r>
+        <w:tab/>
+      </w:r>
+      <w:r>
+        <w:t xml:space="preserve">         Account not found</w:t>
+      </w:r>
+    </w:p>
+    <w:p>
+      <w:r>
+        <w:t xml:space="preserve"> </w:t>
+      </w:r>
+    </w:p>
+    <w:p>
+      <w:r>
+        <w:t xml:space="preserve">Delete existing user </w:t>
+      </w:r>
+      <w:r>
+        <w:t>–</w:t>
+      </w:r>
+      <w:r>
+        <w:t xml:space="preserve"> existing</w:t>
+      </w:r>
+      <w:r>
+        <w:tab/>
+      </w:r>
+      <w:r>
+        <w:tab/>
+        <w:t>address: foo@bar.com</w:t>
+      </w:r>
+    </w:p>
+    <w:p>
+      <w:r>
+        <w:tab/>
+      </w:r>
+      <w:r>
+        <w:tab/>
+      </w:r>
+      <w:r>
+        <w:tab/>
+      </w:r>
+      <w:r>
+        <w:tab/>
+      </w:r>
+      <w:r>
+        <w:tab/>
+      </w:r>
+      <w:proofErr w:type="gramStart"/>
+      <w:r>
+        <w:t>admin</w:t>
+      </w:r>
+      <w:proofErr w:type="gramEnd"/>
+      <w:r>
+        <w:t xml:space="preserve"> password: Japan1</w:t>
+      </w:r>
+      <w:r>
+        <w:tab/>
+      </w:r>
+      <w:r>
+        <w:tab/>
+        <w:t xml:space="preserve">  User account removed</w:t>
+      </w:r>
+    </w:p>
+    <w:p/>
+    <w:p/>
+    <w:p>
+      <w:pPr>
+        <w:spacing w:line="240" w:lineRule="auto"/>
+        <w:rPr>
+          <w:b/>
+          <w:sz w:val="20"/>
+          <w:szCs w:val="20"/>
+          <w:u w:val="single"/>
+        </w:rPr>
+      </w:pPr>
+      <w:r>
+        <w:rPr>
+          <w:b/>
+          <w:sz w:val="20"/>
+          <w:szCs w:val="20"/>
+          <w:u w:val="single"/>
+        </w:rPr>
+        <w:lastRenderedPageBreak/>
+        <w:t>Reason for Test Case</w:t>
+      </w:r>
+      <w:r>
+        <w:rPr>
+          <w:b/>
+          <w:sz w:val="20"/>
+          <w:szCs w:val="20"/>
+          <w:u w:val="single"/>
+        </w:rPr>
+        <w:tab/>
+        <w:t>________</w:t>
+      </w:r>
+      <w:r>
+        <w:rPr>
+          <w:b/>
+          <w:sz w:val="20"/>
+          <w:szCs w:val="20"/>
+          <w:u w:val="single"/>
+        </w:rPr>
+        <w:tab/>
+      </w:r>
+      <w:r>
+        <w:rPr>
+          <w:b/>
+          <w:sz w:val="20"/>
+          <w:szCs w:val="20"/>
+          <w:u w:val="single"/>
+        </w:rPr>
+        <w:tab/>
+        <w:t>Input Values___________</w:t>
+      </w:r>
+      <w:r>
+        <w:rPr>
+          <w:b/>
+          <w:sz w:val="20"/>
+          <w:szCs w:val="20"/>
+          <w:u w:val="single"/>
+        </w:rPr>
+        <w:tab/>
+      </w:r>
+      <w:r>
+        <w:rPr>
+          <w:b/>
+          <w:sz w:val="20"/>
+          <w:szCs w:val="20"/>
+          <w:u w:val="single"/>
+        </w:rPr>
+        <w:tab/>
+        <w:t>_______Expected Output</w:t>
       </w:r>
     </w:p>
     <w:p>
       <w:r>
         <w:t>Display all existing users in a readable format</w:t>
       </w:r>
+      <w:r>
+        <w:tab/>
+        <w:t>enter Show users</w:t>
+      </w:r>
+      <w:r>
+        <w:tab/>
+      </w:r>
+      <w:r>
+        <w:tab/>
+        <w:t xml:space="preserve">       U:Foo@bar.com</w:t>
+      </w:r>
+    </w:p>
+    <w:p>
+      <w:pPr>
+        <w:ind w:left="7200"/>
+      </w:pPr>
+      <w:r>
+        <w:t xml:space="preserve">       A:Peter@gmail.com</w:t>
+      </w:r>
+    </w:p>
+    <w:p>
+      <w:r>
+        <w:tab/>
+      </w:r>
+      <w:r>
+        <w:tab/>
+      </w:r>
+      <w:r>
+        <w:tab/>
+      </w:r>
+      <w:r>
+        <w:tab/>
+      </w:r>
+      <w:r>
+        <w:tab/>
+      </w:r>
+      <w:r>
+        <w:tab/>
+      </w:r>
     </w:p>
     <w:p>
       <w:r>
         <w:t>*Change user role – non existing</w:t>
       </w:r>
     </w:p>
-    <w:p>
-      <w:r>
-        <w:t>*Change user role - existing</w:t>
-      </w:r>
-    </w:p>
+    <w:p/>
+    <w:p>
+      <w:r>
+        <w:t xml:space="preserve">*Change user role </w:t>
+      </w:r>
+      <w:r>
+        <w:t>–</w:t>
+      </w:r>
+      <w:r>
+        <w:t xml:space="preserve"> existing</w:t>
+      </w:r>
+    </w:p>
+    <w:p/>
     <w:p>
       <w:r>
         <w:t xml:space="preserve">Logging in – </w:t>
@@ -1307,7 +1621,61 @@
       <w:r>
         <w:t>user</w:t>
       </w:r>
-    </w:p>
+      <w:r>
+        <w:tab/>
+      </w:r>
+      <w:r>
+        <w:tab/>
+        <w:t>address: foo@bar.com</w:t>
+      </w:r>
+    </w:p>
+    <w:p>
+      <w:r>
+        <w:tab/>
+      </w:r>
+      <w:r>
+        <w:tab/>
+      </w:r>
+      <w:r>
+        <w:tab/>
+      </w:r>
+      <w:r>
+        <w:tab/>
+      </w:r>
+      <w:r>
+        <w:tab/>
+      </w:r>
+      <w:proofErr w:type="gramStart"/>
+      <w:r>
+        <w:t>password</w:t>
+      </w:r>
+      <w:proofErr w:type="gramEnd"/>
+      <w:r>
+        <w:t xml:space="preserve">: </w:t>
+      </w:r>
+      <w:proofErr w:type="spellStart"/>
+      <w:r>
+        <w:t>Baz</w:t>
+      </w:r>
+      <w:proofErr w:type="spellEnd"/>
+      <w:r>
+        <w:tab/>
+      </w:r>
+      <w:r>
+        <w:tab/>
+      </w:r>
+      <w:r>
+        <w:tab/>
+      </w:r>
+      <w:r>
+        <w:tab/>
+      </w:r>
+      <w:r>
+        <w:tab/>
+        <w:t xml:space="preserve"> Welcome back!</w:t>
+      </w:r>
+    </w:p>
+    <w:p/>
     <w:p>
       <w:r>
         <w:t>Change password – old password matches</w:t>
@@ -1374,6 +1742,11 @@
       </w:r>
       <w:r>
         <w:tab/>
+      </w:r>
+      <w:r>
+        <w:t xml:space="preserve">       </w:t>
+      </w:r>
+      <w:r>
         <w:t>Password has been changed</w:t>
       </w:r>
     </w:p>
@@ -1388,23 +1761,25 @@
     </w:p>
     <w:p>
       <w:r>
-        <w:lastRenderedPageBreak/>
-        <w:tab/>
-      </w:r>
-      <w:r>
-        <w:tab/>
-      </w:r>
-      <w:r>
-        <w:tab/>
-      </w:r>
-      <w:r>
-        <w:tab/>
-      </w:r>
-      <w:r>
-        <w:tab/>
-      </w:r>
-      <w:r>
-        <w:tab/>
+        <w:tab/>
+      </w:r>
+      <w:r>
+        <w:tab/>
+      </w:r>
+      <w:r>
+        <w:tab/>
+      </w:r>
+      <w:r>
+        <w:tab/>
+      </w:r>
+      <w:r>
+        <w:tab/>
+      </w:r>
+      <w:r>
+        <w:tab/>
+      </w:r>
+      <w:r>
+        <w:t xml:space="preserve">      </w:t>
       </w:r>
       <w:proofErr w:type="gramStart"/>
       <w:r>
@@ -1429,6 +1804,13 @@
       <w:r>
         <w:tab/>
       </w:r>
+      <w:r>
+        <w:tab/>
+      </w:r>
+      <w:r>
+        <w:tab/>
+        <w:t xml:space="preserve">      </w:t>
+      </w:r>
       <w:proofErr w:type="gramStart"/>
       <w:r>
         <w:t>confirmation</w:t>
@@ -1439,7 +1821,22 @@
       </w:r>
       <w:r>
         <w:tab/>
-        <w:t>Old password incorrect. Password not changed.</w:t>
+      </w:r>
+    </w:p>
+    <w:p>
+      <w:pPr>
+        <w:ind w:left="4320" w:firstLine="720"/>
+      </w:pPr>
+      <w:r>
+        <w:t xml:space="preserve"> </w:t>
+      </w:r>
+      <w:proofErr w:type="gramStart"/>
+      <w:r>
+        <w:t>Old password incorrect.</w:t>
+      </w:r>
+      <w:proofErr w:type="gramEnd"/>
+      <w:r>
+        <w:t xml:space="preserve"> Password not changed.</w:t>
       </w:r>
     </w:p>
     <w:p/>
@@ -1449,8 +1846,6 @@
       </w:r>
       <w:r>
         <w:tab/>
-      </w:r>
-      <w:r>
         <w:t>old password: Japan1</w:t>
       </w:r>
     </w:p>
@@ -1513,39 +1908,119 @@
         <w:tab/>
       </w:r>
       <w:r>
+        <w:t xml:space="preserve">       </w:t>
+      </w:r>
+      <w:r>
         <w:t>Password has been changed</w:t>
       </w:r>
     </w:p>
     <w:p/>
+    <w:p/>
+    <w:p/>
+    <w:p/>
+    <w:p>
+      <w:pPr>
+        <w:spacing w:line="240" w:lineRule="auto"/>
+        <w:rPr>
+          <w:b/>
+          <w:sz w:val="20"/>
+          <w:szCs w:val="20"/>
+          <w:u w:val="single"/>
+        </w:rPr>
+      </w:pPr>
+      <w:r>
+        <w:rPr>
+          <w:b/>
+          <w:sz w:val="20"/>
+          <w:szCs w:val="20"/>
+          <w:u w:val="single"/>
+        </w:rPr>
+        <w:t>Reason for Test Case</w:t>
+      </w:r>
+      <w:r>
+        <w:rPr>
+          <w:b/>
+          <w:sz w:val="20"/>
+          <w:szCs w:val="20"/>
+          <w:u w:val="single"/>
+        </w:rPr>
+        <w:tab/>
+        <w:t>________</w:t>
+      </w:r>
+      <w:r>
+        <w:rPr>
+          <w:b/>
+          <w:sz w:val="20"/>
+          <w:szCs w:val="20"/>
+          <w:u w:val="single"/>
+        </w:rPr>
+        <w:tab/>
+      </w:r>
+      <w:r>
+        <w:rPr>
+          <w:b/>
+          <w:sz w:val="20"/>
+          <w:szCs w:val="20"/>
+          <w:u w:val="single"/>
+        </w:rPr>
+        <w:tab/>
+        <w:t>Input Values___________</w:t>
+      </w:r>
+      <w:r>
+        <w:rPr>
+          <w:b/>
+          <w:sz w:val="20"/>
+          <w:szCs w:val="20"/>
+          <w:u w:val="single"/>
+        </w:rPr>
+        <w:tab/>
+      </w:r>
+      <w:r>
+        <w:rPr>
+          <w:b/>
+          <w:sz w:val="20"/>
+          <w:szCs w:val="20"/>
+          <w:u w:val="single"/>
+        </w:rPr>
+        <w:tab/>
+        <w:t>_______Expected Output</w:t>
+      </w:r>
+    </w:p>
     <w:p>
       <w:r>
         <w:t>Change password – confirmation does not match</w:t>
       </w:r>
       <w:r>
-        <w:tab/>
-      </w:r>
-      <w:r>
-        <w:t>old password: Japan1</w:t>
-      </w:r>
-    </w:p>
-    <w:p>
-      <w:r>
-        <w:tab/>
-      </w:r>
-      <w:r>
-        <w:tab/>
-      </w:r>
-      <w:r>
-        <w:tab/>
-      </w:r>
-      <w:r>
-        <w:tab/>
-      </w:r>
-      <w:r>
-        <w:tab/>
-      </w:r>
-      <w:r>
-        <w:tab/>
+        <w:t xml:space="preserve">    </w:t>
+      </w:r>
+      <w:r>
+        <w:t xml:space="preserve">old password: </w:t>
+      </w:r>
+      <w:r>
+        <w:t>Japan1</w:t>
+      </w:r>
+    </w:p>
+    <w:p>
+      <w:r>
+        <w:tab/>
+      </w:r>
+      <w:r>
+        <w:tab/>
+      </w:r>
+      <w:r>
+        <w:tab/>
+      </w:r>
+      <w:r>
+        <w:tab/>
+      </w:r>
+      <w:r>
+        <w:tab/>
+      </w:r>
+      <w:r>
+        <w:tab/>
+      </w:r>
+      <w:r>
+        <w:t xml:space="preserve">     </w:t>
       </w:r>
       <w:proofErr w:type="gramStart"/>
       <w:r>
@@ -1554,6 +2029,43 @@
       <w:proofErr w:type="gramEnd"/>
       <w:r>
         <w:t xml:space="preserve"> password: Japan2</w:t>
+      </w:r>
+    </w:p>
+    <w:p>
+      <w:pPr>
+        <w:autoSpaceDE w:val="0"/>
+        <w:autoSpaceDN w:val="0"/>
+        <w:adjustRightInd w:val="0"/>
+        <w:spacing w:after="0" w:line="240" w:lineRule="auto"/>
+      </w:pPr>
+      <w:r>
+        <w:tab/>
+      </w:r>
+      <w:r>
+        <w:tab/>
+      </w:r>
+      <w:r>
+        <w:tab/>
+      </w:r>
+      <w:r>
+        <w:tab/>
+      </w:r>
+      <w:r>
+        <w:tab/>
+      </w:r>
+      <w:r>
+        <w:tab/>
+      </w:r>
+      <w:r>
+        <w:t xml:space="preserve">     </w:t>
+      </w:r>
+      <w:proofErr w:type="gramStart"/>
+      <w:r>
+        <w:t>confirmation</w:t>
+      </w:r>
+      <w:proofErr w:type="gramEnd"/>
+      <w:r>
+        <w:t>: Japan2</w:t>
       </w:r>
     </w:p>
     <w:p>
@@ -1580,46 +2092,57 @@
       </w:r>
       <w:r>
         <w:tab/>
-      </w:r>
-      <w:r>
-        <w:tab/>
-      </w:r>
-      <w:r>
-        <w:tab/>
-      </w:r>
-      <w:proofErr w:type="gramStart"/>
-      <w:r>
-        <w:t>confirmation</w:t>
-      </w:r>
-      <w:proofErr w:type="gramEnd"/>
-      <w:r>
-        <w:t>: Japan2</w:t>
-      </w:r>
-      <w:r>
-        <w:t xml:space="preserve"> </w:t>
-      </w:r>
-      <w:r>
-        <w:rPr>
-          <w:rFonts w:ascii="Consolas" w:hAnsi="Consolas" w:cs="Consolas"/>
-          <w:color w:val="EE0000"/>
-          <w:sz w:val="19"/>
-          <w:szCs w:val="19"/>
-        </w:rPr>
-        <w:t>"New password and confirmation do not match. Password not changed.</w:t>
+        <w:t xml:space="preserve">  </w:t>
+      </w:r>
+    </w:p>
+    <w:p>
+      <w:pPr>
+        <w:ind w:left="2880"/>
+      </w:pPr>
+      <w:r>
+        <w:t xml:space="preserve">  New password and confirmation do not match. Password not changed.</w:t>
+      </w:r>
+    </w:p>
+    <w:p>
+      <w:pPr>
+        <w:ind w:left="2880"/>
+      </w:pPr>
+    </w:p>
+    <w:p>
+      <w:r>
+        <w:t>*Forget password – user does not exist</w:t>
       </w:r>
     </w:p>
     <w:p/>
+    <w:p>
+      <w:r>
+        <w:t>*Forget password – user exists</w:t>
+      </w:r>
+    </w:p>
+    <w:p>
+      <w:r>
+        <w:t>* Performance Test</w:t>
+      </w:r>
+      <w:r>
+        <w:tab/>
+      </w:r>
+      <w:r>
+        <w:tab/>
+      </w:r>
+      <w:r>
+        <w:tab/>
+        <w:t>select Performance Test</w:t>
+      </w:r>
+      <w:r>
+        <w:tab/>
+      </w:r>
+      <w:r>
+        <w:tab/>
+      </w:r>
+      <w:bookmarkStart w:id="0" w:name="_GoBack"/>
+      <w:bookmarkEnd w:id="0"/>
+    </w:p>
     <w:p/>
-    <w:p>
-      <w:r>
-        <w:t>*Forget password – user does not exist</w:t>
-      </w:r>
-    </w:p>
-    <w:p>
-      <w:r>
-        <w:t>*Forget password – user exists</w:t>
-      </w:r>
-    </w:p>
     <w:sectPr>
       <w:pgSz w:w="12240" w:h="15840"/>
       <w:pgMar w:top="1440" w:right="1440" w:bottom="1440" w:left="1440" w:header="720" w:footer="720" w:gutter="0"/>

</xml_diff>